<commit_message>
Prepared notes document for Jan. 27th class tutorials
</commit_message>
<xml_diff>
--- a/Notes/POLS6320_2020_Spring_Notes_Lecture.docx
+++ b/Notes/POLS6320_2020_Spring_Notes_Lecture.docx
@@ -3,11 +3,313 @@
 <w:document xmlns:wpc="http://schemas.microsoft.com/office/word/2010/wordprocessingCanvas" xmlns:cx="http://schemas.microsoft.com/office/drawing/2014/chartex" xmlns:cx1="http://schemas.microsoft.com/office/drawing/2015/9/8/chartex" xmlns:cx2="http://schemas.microsoft.com/office/drawing/2015/10/21/chartex" xmlns:cx3="http://schemas.microsoft.com/office/drawing/2016/5/9/chartex" xmlns:cx4="http://schemas.microsoft.com/office/drawing/2016/5/10/chartex" xmlns:cx5="http://schemas.microsoft.com/office/drawing/2016/5/11/chartex" xmlns:mc="http://schemas.openxmlformats.org/markup-compatibility/2006" xmlns:o="urn:schemas-microsoft-com:office:office" xmlns:r="http://schemas.openxmlformats.org/officeDocument/2006/relationships" xmlns:m="http://schemas.openxmlformats.org/officeDocument/2006/math" xmlns:v="urn:schemas-microsoft-com:vml" xmlns:wp14="http://schemas.microsoft.com/office/word/2010/wordprocessingDrawing" xmlns:wp="http://schemas.openxmlformats.org/drawingml/2006/wordprocessingDrawing" xmlns:w10="urn:schemas-microsoft-com:office:word" xmlns:w="http://schemas.openxmlformats.org/wordprocessingml/2006/main" xmlns:w14="http://schemas.microsoft.com/office/word/2010/wordml" xmlns:w15="http://schemas.microsoft.com/office/word/2012/wordml" xmlns:w16se="http://schemas.microsoft.com/office/word/2015/wordml/symex" xmlns:wpg="http://schemas.microsoft.com/office/word/2010/wordprocessingGroup" xmlns:wpi="http://schemas.microsoft.com/office/word/2010/wordprocessingInk" xmlns:wne="http://schemas.microsoft.com/office/word/2006/wordml" xmlns:wps="http://schemas.microsoft.com/office/word/2010/wordprocessingShape" mc:Ignorable="w14 w15 w16se wp14">
   <w:body>
     <w:p>
+      <w:pPr>
+        <w:spacing w:after="60"/>
+        <w:rPr>
+          <w:u w:val="single"/>
+        </w:rPr>
+      </w:pPr>
+      <w:r>
+        <w:rPr>
+          <w:u w:val="single"/>
+        </w:rPr>
+        <w:t>Course Overview</w:t>
+      </w:r>
+    </w:p>
+    <w:p>
+      <w:pPr>
+        <w:pStyle w:val="ListParagraph"/>
+        <w:numPr>
+          <w:ilvl w:val="0"/>
+          <w:numId w:val="2"/>
+        </w:numPr>
+        <w:spacing w:after="60"/>
+        <w:contextualSpacing w:val="0"/>
+      </w:pPr>
+      <w:r>
+        <w:t xml:space="preserve">Dr. </w:t>
+      </w:r>
+      <w:proofErr w:type="spellStart"/>
+      <w:r>
+        <w:t>Gilsinan’s</w:t>
+      </w:r>
+      <w:proofErr w:type="spellEnd"/>
+      <w:r>
+        <w:t xml:space="preserve"> previous roles</w:t>
+      </w:r>
+      <w:r>
+        <w:t xml:space="preserve"> </w:t>
+      </w:r>
+    </w:p>
+    <w:p>
+      <w:pPr>
+        <w:pStyle w:val="ListParagraph"/>
+        <w:numPr>
+          <w:ilvl w:val="1"/>
+          <w:numId w:val="2"/>
+        </w:numPr>
+        <w:spacing w:after="60"/>
+        <w:contextualSpacing w:val="0"/>
+      </w:pPr>
+      <w:r>
+        <w:t xml:space="preserve">dean of the </w:t>
+      </w:r>
+      <w:r>
+        <w:t>college of public service</w:t>
+      </w:r>
+      <w:r>
+        <w:t xml:space="preserve"> (1998-2008)</w:t>
+      </w:r>
+    </w:p>
+    <w:p>
+      <w:pPr>
+        <w:pStyle w:val="ListParagraph"/>
+        <w:numPr>
+          <w:ilvl w:val="1"/>
+          <w:numId w:val="2"/>
+        </w:numPr>
+        <w:spacing w:after="60"/>
+        <w:contextualSpacing w:val="0"/>
+      </w:pPr>
+      <w:r>
+        <w:t>president of the faculty senate</w:t>
+      </w:r>
+    </w:p>
+    <w:p>
+      <w:pPr>
+        <w:pStyle w:val="ListParagraph"/>
+        <w:numPr>
+          <w:ilvl w:val="0"/>
+          <w:numId w:val="2"/>
+        </w:numPr>
+        <w:spacing w:after="60"/>
+        <w:contextualSpacing w:val="0"/>
+      </w:pPr>
+      <w:r>
+        <w:t>Classmate</w:t>
+      </w:r>
+    </w:p>
+    <w:p>
+      <w:pPr>
+        <w:pStyle w:val="ListParagraph"/>
+        <w:numPr>
+          <w:ilvl w:val="1"/>
+          <w:numId w:val="2"/>
+        </w:numPr>
+        <w:spacing w:after="60"/>
+        <w:contextualSpacing w:val="0"/>
+      </w:pPr>
+      <w:r>
+        <w:t>Jessica</w:t>
+      </w:r>
+      <w:r>
+        <w:t xml:space="preserve"> Ciccone, </w:t>
+      </w:r>
+      <w:r>
+        <w:t>j</w:t>
+      </w:r>
+      <w:r>
+        <w:t>essica.ciccone@slu.edu</w:t>
+      </w:r>
+    </w:p>
+    <w:p>
+      <w:pPr>
+        <w:pStyle w:val="ListParagraph"/>
+        <w:numPr>
+          <w:ilvl w:val="0"/>
+          <w:numId w:val="2"/>
+        </w:numPr>
+        <w:spacing w:after="60"/>
+        <w:contextualSpacing w:val="0"/>
+      </w:pPr>
+      <w:r>
+        <w:t>Bauer, H. H. [Josef Martin (pseudonym)] (1988). To rise above principle: The memoirs of an unreconstructed dean. Urbana, IL: University of Illinois Press.</w:t>
+      </w:r>
+    </w:p>
+    <w:p>
+      <w:pPr>
+        <w:pStyle w:val="ListParagraph"/>
+        <w:numPr>
+          <w:ilvl w:val="0"/>
+          <w:numId w:val="2"/>
+        </w:numPr>
+        <w:spacing w:after="60"/>
+        <w:contextualSpacing w:val="0"/>
+      </w:pPr>
+      <w:r>
+        <w:t>Keep a reflective journal</w:t>
+      </w:r>
+    </w:p>
+    <w:p>
+      <w:pPr>
+        <w:pStyle w:val="ListParagraph"/>
+        <w:numPr>
+          <w:ilvl w:val="1"/>
+          <w:numId w:val="2"/>
+        </w:numPr>
+        <w:spacing w:after="60"/>
+        <w:contextualSpacing w:val="0"/>
+      </w:pPr>
+      <w:r>
+        <w:t>Answer reflective questions</w:t>
+      </w:r>
+      <w:r>
+        <w:t xml:space="preserve"> posed</w:t>
+      </w:r>
+      <w:r>
+        <w:t xml:space="preserve"> </w:t>
+      </w:r>
+      <w:r>
+        <w:t xml:space="preserve">in </w:t>
+      </w:r>
+      <w:r>
+        <w:t>PowerPoint</w:t>
+      </w:r>
+      <w:r>
+        <w:t xml:space="preserve"> lecture slides</w:t>
+      </w:r>
+    </w:p>
+    <w:p>
+      <w:pPr>
+        <w:pStyle w:val="ListParagraph"/>
+        <w:numPr>
+          <w:ilvl w:val="1"/>
+          <w:numId w:val="2"/>
+        </w:numPr>
+        <w:spacing w:after="60"/>
+        <w:contextualSpacing w:val="0"/>
+      </w:pPr>
+      <w:r>
+        <w:t>Questions that you have based on the material</w:t>
+      </w:r>
+    </w:p>
+    <w:p>
+      <w:pPr>
+        <w:pStyle w:val="ListParagraph"/>
+        <w:numPr>
+          <w:ilvl w:val="1"/>
+          <w:numId w:val="2"/>
+        </w:numPr>
+        <w:spacing w:after="60"/>
+        <w:contextualSpacing w:val="0"/>
+      </w:pPr>
+      <w:r>
+        <w:t>Observations and comments</w:t>
+      </w:r>
+    </w:p>
+    <w:p>
+      <w:pPr>
+        <w:pStyle w:val="ListParagraph"/>
+        <w:numPr>
+          <w:ilvl w:val="0"/>
+          <w:numId w:val="2"/>
+        </w:numPr>
+        <w:spacing w:after="60"/>
+        <w:contextualSpacing w:val="0"/>
+      </w:pPr>
+      <w:r>
+        <w:t>Essay is not a traditional research paper</w:t>
+      </w:r>
+    </w:p>
+    <w:p>
+      <w:pPr>
+        <w:pStyle w:val="ListParagraph"/>
+        <w:numPr>
+          <w:ilvl w:val="1"/>
+          <w:numId w:val="2"/>
+        </w:numPr>
+        <w:spacing w:after="60"/>
+        <w:contextualSpacing w:val="0"/>
+      </w:pPr>
+      <w:r>
+        <w:t>How are you different after taking the class?</w:t>
+      </w:r>
+    </w:p>
+    <w:p>
+      <w:pPr>
+        <w:pStyle w:val="ListParagraph"/>
+        <w:numPr>
+          <w:ilvl w:val="0"/>
+          <w:numId w:val="2"/>
+        </w:numPr>
+        <w:spacing w:after="60"/>
+        <w:contextualSpacing w:val="0"/>
+      </w:pPr>
+      <w:r>
+        <w:t xml:space="preserve">Functioning as a subordinate does NOT mean </w:t>
+      </w:r>
+      <w:r>
+        <w:t>one doesn’t exercise</w:t>
+      </w:r>
+      <w:r>
+        <w:t xml:space="preserve"> leadership and management; it’s necessary to manage up.</w:t>
+      </w:r>
+    </w:p>
+    <w:p>
+      <w:pPr>
+        <w:pStyle w:val="ListParagraph"/>
+        <w:numPr>
+          <w:ilvl w:val="0"/>
+          <w:numId w:val="2"/>
+        </w:numPr>
+        <w:spacing w:after="60"/>
+        <w:contextualSpacing w:val="0"/>
+      </w:pPr>
+      <w:r>
+        <w:t>Most organizations have subcultures whose interaction needs to be managed.</w:t>
+      </w:r>
+    </w:p>
+    <w:p>
+      <w:pPr>
+        <w:pStyle w:val="ListParagraph"/>
+        <w:numPr>
+          <w:ilvl w:val="0"/>
+          <w:numId w:val="2"/>
+        </w:numPr>
+        <w:spacing w:after="60"/>
+        <w:contextualSpacing w:val="0"/>
+      </w:pPr>
+      <w:r>
+        <w:t>It’s not clear that a supportive culture is a productive culture.</w:t>
+      </w:r>
+    </w:p>
+    <w:p>
+      <w:pPr>
+        <w:pStyle w:val="ListParagraph"/>
+        <w:numPr>
+          <w:ilvl w:val="0"/>
+          <w:numId w:val="2"/>
+        </w:numPr>
+        <w:spacing w:after="60"/>
+        <w:contextualSpacing w:val="0"/>
+      </w:pPr>
+      <w:r>
+        <w:t xml:space="preserve">Most people want to have a sense of control but </w:t>
+      </w:r>
+      <w:r>
+        <w:t>the implementation of technology and artificial intelligence removes control from employees.</w:t>
+      </w:r>
+    </w:p>
+    <w:p>
+      <w:pPr>
+        <w:pStyle w:val="ListParagraph"/>
+        <w:numPr>
+          <w:ilvl w:val="0"/>
+          <w:numId w:val="2"/>
+        </w:numPr>
+        <w:spacing w:after="60"/>
+        <w:contextualSpacing w:val="0"/>
+      </w:pPr>
+      <w:r>
+        <w:t>When is sabotaging the organization for the better?</w:t>
+      </w:r>
+    </w:p>
+    <w:p>
       <w:bookmarkStart w:id="0" w:name="_GoBack"/>
       <w:bookmarkEnd w:id="0"/>
     </w:p>
     <w:sectPr>
-      <w:headerReference w:type="default" r:id="rId6"/>
+      <w:headerReference w:type="default" r:id="rId7"/>
       <w:pgSz w:w="12240" w:h="15840"/>
       <w:pgMar w:top="1440" w:right="1440" w:bottom="1440" w:left="1440" w:header="720" w:footer="720" w:gutter="0"/>
       <w:cols w:space="720"/>
@@ -149,6 +451,243 @@
     </w:r>
   </w:p>
 </w:hdr>
+</file>
+
+<file path=word/numbering.xml><?xml version="1.0" encoding="utf-8"?>
+<w:numbering xmlns:wpc="http://schemas.microsoft.com/office/word/2010/wordprocessingCanvas" xmlns:cx="http://schemas.microsoft.com/office/drawing/2014/chartex" xmlns:cx1="http://schemas.microsoft.com/office/drawing/2015/9/8/chartex" xmlns:cx2="http://schemas.microsoft.com/office/drawing/2015/10/21/chartex" xmlns:cx3="http://schemas.microsoft.com/office/drawing/2016/5/9/chartex" xmlns:cx4="http://schemas.microsoft.com/office/drawing/2016/5/10/chartex" xmlns:cx5="http://schemas.microsoft.com/office/drawing/2016/5/11/chartex" xmlns:mc="http://schemas.openxmlformats.org/markup-compatibility/2006" xmlns:o="urn:schemas-microsoft-com:office:office" xmlns:r="http://schemas.openxmlformats.org/officeDocument/2006/relationships" xmlns:m="http://schemas.openxmlformats.org/officeDocument/2006/math" xmlns:v="urn:schemas-microsoft-com:vml" xmlns:wp14="http://schemas.microsoft.com/office/word/2010/wordprocessingDrawing" xmlns:wp="http://schemas.openxmlformats.org/drawingml/2006/wordprocessingDrawing" xmlns:w10="urn:schemas-microsoft-com:office:word" xmlns:w="http://schemas.openxmlformats.org/wordprocessingml/2006/main" xmlns:w14="http://schemas.microsoft.com/office/word/2010/wordml" xmlns:w15="http://schemas.microsoft.com/office/word/2012/wordml" xmlns:w16se="http://schemas.microsoft.com/office/word/2015/wordml/symex" xmlns:wpg="http://schemas.microsoft.com/office/word/2010/wordprocessingGroup" xmlns:wpi="http://schemas.microsoft.com/office/word/2010/wordprocessingInk" xmlns:wne="http://schemas.microsoft.com/office/word/2006/wordml" xmlns:wps="http://schemas.microsoft.com/office/word/2010/wordprocessingShape" mc:Ignorable="w14 w15 w16se wp14">
+  <w:abstractNum w:abstractNumId="0" w15:restartNumberingAfterBreak="0">
+    <w:nsid w:val="1D9C1FEC"/>
+    <w:multiLevelType w:val="hybridMultilevel"/>
+    <w:tmpl w:val="C11E3034"/>
+    <w:lvl w:ilvl="0" w:tplc="04090001">
+      <w:start w:val="1"/>
+      <w:numFmt w:val="bullet"/>
+      <w:lvlText w:val=""/>
+      <w:lvlJc w:val="left"/>
+      <w:pPr>
+        <w:ind w:left="720" w:hanging="360"/>
+      </w:pPr>
+      <w:rPr>
+        <w:rFonts w:ascii="Symbol" w:hAnsi="Symbol" w:hint="default"/>
+      </w:rPr>
+    </w:lvl>
+    <w:lvl w:ilvl="1" w:tplc="04090003">
+      <w:start w:val="1"/>
+      <w:numFmt w:val="bullet"/>
+      <w:lvlText w:val="o"/>
+      <w:lvlJc w:val="left"/>
+      <w:pPr>
+        <w:ind w:left="1440" w:hanging="360"/>
+      </w:pPr>
+      <w:rPr>
+        <w:rFonts w:ascii="Courier New" w:hAnsi="Courier New" w:cs="Courier New" w:hint="default"/>
+      </w:rPr>
+    </w:lvl>
+    <w:lvl w:ilvl="2" w:tplc="04090005" w:tentative="1">
+      <w:start w:val="1"/>
+      <w:numFmt w:val="bullet"/>
+      <w:lvlText w:val=""/>
+      <w:lvlJc w:val="left"/>
+      <w:pPr>
+        <w:ind w:left="2160" w:hanging="360"/>
+      </w:pPr>
+      <w:rPr>
+        <w:rFonts w:ascii="Wingdings" w:hAnsi="Wingdings" w:hint="default"/>
+      </w:rPr>
+    </w:lvl>
+    <w:lvl w:ilvl="3" w:tplc="04090001" w:tentative="1">
+      <w:start w:val="1"/>
+      <w:numFmt w:val="bullet"/>
+      <w:lvlText w:val=""/>
+      <w:lvlJc w:val="left"/>
+      <w:pPr>
+        <w:ind w:left="2880" w:hanging="360"/>
+      </w:pPr>
+      <w:rPr>
+        <w:rFonts w:ascii="Symbol" w:hAnsi="Symbol" w:hint="default"/>
+      </w:rPr>
+    </w:lvl>
+    <w:lvl w:ilvl="4" w:tplc="04090003" w:tentative="1">
+      <w:start w:val="1"/>
+      <w:numFmt w:val="bullet"/>
+      <w:lvlText w:val="o"/>
+      <w:lvlJc w:val="left"/>
+      <w:pPr>
+        <w:ind w:left="3600" w:hanging="360"/>
+      </w:pPr>
+      <w:rPr>
+        <w:rFonts w:ascii="Courier New" w:hAnsi="Courier New" w:cs="Courier New" w:hint="default"/>
+      </w:rPr>
+    </w:lvl>
+    <w:lvl w:ilvl="5" w:tplc="04090005" w:tentative="1">
+      <w:start w:val="1"/>
+      <w:numFmt w:val="bullet"/>
+      <w:lvlText w:val=""/>
+      <w:lvlJc w:val="left"/>
+      <w:pPr>
+        <w:ind w:left="4320" w:hanging="360"/>
+      </w:pPr>
+      <w:rPr>
+        <w:rFonts w:ascii="Wingdings" w:hAnsi="Wingdings" w:hint="default"/>
+      </w:rPr>
+    </w:lvl>
+    <w:lvl w:ilvl="6" w:tplc="04090001" w:tentative="1">
+      <w:start w:val="1"/>
+      <w:numFmt w:val="bullet"/>
+      <w:lvlText w:val=""/>
+      <w:lvlJc w:val="left"/>
+      <w:pPr>
+        <w:ind w:left="5040" w:hanging="360"/>
+      </w:pPr>
+      <w:rPr>
+        <w:rFonts w:ascii="Symbol" w:hAnsi="Symbol" w:hint="default"/>
+      </w:rPr>
+    </w:lvl>
+    <w:lvl w:ilvl="7" w:tplc="04090003" w:tentative="1">
+      <w:start w:val="1"/>
+      <w:numFmt w:val="bullet"/>
+      <w:lvlText w:val="o"/>
+      <w:lvlJc w:val="left"/>
+      <w:pPr>
+        <w:ind w:left="5760" w:hanging="360"/>
+      </w:pPr>
+      <w:rPr>
+        <w:rFonts w:ascii="Courier New" w:hAnsi="Courier New" w:cs="Courier New" w:hint="default"/>
+      </w:rPr>
+    </w:lvl>
+    <w:lvl w:ilvl="8" w:tplc="04090005" w:tentative="1">
+      <w:start w:val="1"/>
+      <w:numFmt w:val="bullet"/>
+      <w:lvlText w:val=""/>
+      <w:lvlJc w:val="left"/>
+      <w:pPr>
+        <w:ind w:left="6480" w:hanging="360"/>
+      </w:pPr>
+      <w:rPr>
+        <w:rFonts w:ascii="Wingdings" w:hAnsi="Wingdings" w:hint="default"/>
+      </w:rPr>
+    </w:lvl>
+  </w:abstractNum>
+  <w:abstractNum w:abstractNumId="1" w15:restartNumberingAfterBreak="0">
+    <w:nsid w:val="52E67C98"/>
+    <w:multiLevelType w:val="hybridMultilevel"/>
+    <w:tmpl w:val="51C452DC"/>
+    <w:lvl w:ilvl="0" w:tplc="04090001">
+      <w:start w:val="1"/>
+      <w:numFmt w:val="bullet"/>
+      <w:lvlText w:val=""/>
+      <w:lvlJc w:val="left"/>
+      <w:pPr>
+        <w:ind w:left="720" w:hanging="360"/>
+      </w:pPr>
+      <w:rPr>
+        <w:rFonts w:ascii="Symbol" w:hAnsi="Symbol" w:hint="default"/>
+      </w:rPr>
+    </w:lvl>
+    <w:lvl w:ilvl="1" w:tplc="04090003" w:tentative="1">
+      <w:start w:val="1"/>
+      <w:numFmt w:val="bullet"/>
+      <w:lvlText w:val="o"/>
+      <w:lvlJc w:val="left"/>
+      <w:pPr>
+        <w:ind w:left="1440" w:hanging="360"/>
+      </w:pPr>
+      <w:rPr>
+        <w:rFonts w:ascii="Courier New" w:hAnsi="Courier New" w:cs="Courier New" w:hint="default"/>
+      </w:rPr>
+    </w:lvl>
+    <w:lvl w:ilvl="2" w:tplc="04090005" w:tentative="1">
+      <w:start w:val="1"/>
+      <w:numFmt w:val="bullet"/>
+      <w:lvlText w:val=""/>
+      <w:lvlJc w:val="left"/>
+      <w:pPr>
+        <w:ind w:left="2160" w:hanging="360"/>
+      </w:pPr>
+      <w:rPr>
+        <w:rFonts w:ascii="Wingdings" w:hAnsi="Wingdings" w:hint="default"/>
+      </w:rPr>
+    </w:lvl>
+    <w:lvl w:ilvl="3" w:tplc="04090001" w:tentative="1">
+      <w:start w:val="1"/>
+      <w:numFmt w:val="bullet"/>
+      <w:lvlText w:val=""/>
+      <w:lvlJc w:val="left"/>
+      <w:pPr>
+        <w:ind w:left="2880" w:hanging="360"/>
+      </w:pPr>
+      <w:rPr>
+        <w:rFonts w:ascii="Symbol" w:hAnsi="Symbol" w:hint="default"/>
+      </w:rPr>
+    </w:lvl>
+    <w:lvl w:ilvl="4" w:tplc="04090003" w:tentative="1">
+      <w:start w:val="1"/>
+      <w:numFmt w:val="bullet"/>
+      <w:lvlText w:val="o"/>
+      <w:lvlJc w:val="left"/>
+      <w:pPr>
+        <w:ind w:left="3600" w:hanging="360"/>
+      </w:pPr>
+      <w:rPr>
+        <w:rFonts w:ascii="Courier New" w:hAnsi="Courier New" w:cs="Courier New" w:hint="default"/>
+      </w:rPr>
+    </w:lvl>
+    <w:lvl w:ilvl="5" w:tplc="04090005" w:tentative="1">
+      <w:start w:val="1"/>
+      <w:numFmt w:val="bullet"/>
+      <w:lvlText w:val=""/>
+      <w:lvlJc w:val="left"/>
+      <w:pPr>
+        <w:ind w:left="4320" w:hanging="360"/>
+      </w:pPr>
+      <w:rPr>
+        <w:rFonts w:ascii="Wingdings" w:hAnsi="Wingdings" w:hint="default"/>
+      </w:rPr>
+    </w:lvl>
+    <w:lvl w:ilvl="6" w:tplc="04090001" w:tentative="1">
+      <w:start w:val="1"/>
+      <w:numFmt w:val="bullet"/>
+      <w:lvlText w:val=""/>
+      <w:lvlJc w:val="left"/>
+      <w:pPr>
+        <w:ind w:left="5040" w:hanging="360"/>
+      </w:pPr>
+      <w:rPr>
+        <w:rFonts w:ascii="Symbol" w:hAnsi="Symbol" w:hint="default"/>
+      </w:rPr>
+    </w:lvl>
+    <w:lvl w:ilvl="7" w:tplc="04090003" w:tentative="1">
+      <w:start w:val="1"/>
+      <w:numFmt w:val="bullet"/>
+      <w:lvlText w:val="o"/>
+      <w:lvlJc w:val="left"/>
+      <w:pPr>
+        <w:ind w:left="5760" w:hanging="360"/>
+      </w:pPr>
+      <w:rPr>
+        <w:rFonts w:ascii="Courier New" w:hAnsi="Courier New" w:cs="Courier New" w:hint="default"/>
+      </w:rPr>
+    </w:lvl>
+    <w:lvl w:ilvl="8" w:tplc="04090005" w:tentative="1">
+      <w:start w:val="1"/>
+      <w:numFmt w:val="bullet"/>
+      <w:lvlText w:val=""/>
+      <w:lvlJc w:val="left"/>
+      <w:pPr>
+        <w:ind w:left="6480" w:hanging="360"/>
+      </w:pPr>
+      <w:rPr>
+        <w:rFonts w:ascii="Wingdings" w:hAnsi="Wingdings" w:hint="default"/>
+      </w:rPr>
+    </w:lvl>
+  </w:abstractNum>
+  <w:num w:numId="1">
+    <w:abstractNumId w:val="1"/>
+  </w:num>
+  <w:num w:numId="2">
+    <w:abstractNumId w:val="0"/>
+  </w:num>
+</w:numbering>
 </file>
 
 <file path=word/styles.xml><?xml version="1.0" encoding="utf-8"?>
@@ -613,6 +1152,17 @@
     <w:uiPriority w:val="99"/>
     <w:rsid w:val="00F0725E"/>
   </w:style>
+  <w:style w:type="paragraph" w:styleId="ListParagraph">
+    <w:name w:val="List Paragraph"/>
+    <w:basedOn w:val="Normal"/>
+    <w:uiPriority w:val="34"/>
+    <w:qFormat/>
+    <w:rsid w:val="00E34077"/>
+    <w:pPr>
+      <w:ind w:left="720"/>
+      <w:contextualSpacing/>
+    </w:pPr>
+  </w:style>
 </w:styles>
 </file>
 

</xml_diff>

<commit_message>
Integrated class notes into reflective journal
</commit_message>
<xml_diff>
--- a/Notes/POLS6320_2020_Spring_Notes_Lecture.docx
+++ b/Notes/POLS6320_2020_Spring_Notes_Lecture.docx
@@ -303,6 +303,11 @@
       <w:r>
         <w:t>When is sabotaging the organization for the better?</w:t>
       </w:r>
+    </w:p>
+    <w:p>
+      <w:pPr>
+        <w:spacing w:after="60"/>
+      </w:pPr>
     </w:p>
     <w:p>
       <w:pPr>
@@ -1686,11 +1691,11 @@
         <w:t>QUESTION: Is a certain amount of inefficiency necessary to support innovation and change?</w:t>
       </w:r>
     </w:p>
+    <w:p/>
     <w:p>
       <w:bookmarkStart w:id="0" w:name="_GoBack"/>
       <w:bookmarkEnd w:id="0"/>
     </w:p>
-    <w:p/>
     <w:sectPr>
       <w:headerReference w:type="default" r:id="rId9"/>
       <w:pgSz w:w="12240" w:h="15840"/>
@@ -1855,7 +1860,10 @@
       <w:t xml:space="preserve">Notes from class on </w:t>
     </w:r>
     <w:r>
-      <w:t xml:space="preserve">February 10, </w:t>
+      <w:t>January 27</w:t>
+    </w:r>
+    <w:r>
+      <w:t xml:space="preserve">, </w:t>
     </w:r>
     <w:r>
       <w:t xml:space="preserve">2020 | Page </w:t>

</xml_diff>

<commit_message>
Additional notes Miller & Fox (2019) chapter 3
</commit_message>
<xml_diff>
--- a/Notes/POLS6320_2020_Spring_Notes_Lecture.docx
+++ b/Notes/POLS6320_2020_Spring_Notes_Lecture.docx
@@ -1704,8 +1704,153 @@
         </w:sectPr>
       </w:pPr>
     </w:p>
+    <w:p>
+      <w:r>
+        <w:lastRenderedPageBreak/>
+        <w:t>Organization and the environment</w:t>
+      </w:r>
+    </w:p>
+    <w:p>
+      <w:pPr>
+        <w:pStyle w:val="ListParagraph"/>
+        <w:numPr>
+          <w:ilvl w:val="0"/>
+          <w:numId w:val="12"/>
+        </w:numPr>
+      </w:pPr>
+      <w:r>
+        <w:t>Organization form is contingent on the environmental requirements.</w:t>
+      </w:r>
+    </w:p>
+    <w:p>
+      <w:pPr>
+        <w:pStyle w:val="ListParagraph"/>
+        <w:numPr>
+          <w:ilvl w:val="1"/>
+          <w:numId w:val="12"/>
+        </w:numPr>
+      </w:pPr>
+      <w:r>
+        <w:t>Team vs. machine depends on environment.</w:t>
+      </w:r>
+    </w:p>
+    <w:p>
+      <w:pPr>
+        <w:pStyle w:val="ListParagraph"/>
+        <w:numPr>
+          <w:ilvl w:val="0"/>
+          <w:numId w:val="12"/>
+        </w:numPr>
+      </w:pPr>
+      <w:r>
+        <w:t>Interactionism</w:t>
+      </w:r>
+    </w:p>
+    <w:p>
+      <w:pPr>
+        <w:pStyle w:val="ListParagraph"/>
+        <w:numPr>
+          <w:ilvl w:val="1"/>
+          <w:numId w:val="12"/>
+        </w:numPr>
+      </w:pPr>
+      <w:r>
+        <w:t>People react to an inte</w:t>
+      </w:r>
+      <w:r>
+        <w:t>rpretation of reality, not to reality itself.</w:t>
+      </w:r>
+    </w:p>
+    <w:p>
+      <w:pPr>
+        <w:pStyle w:val="ListParagraph"/>
+        <w:numPr>
+          <w:ilvl w:val="1"/>
+          <w:numId w:val="12"/>
+        </w:numPr>
+      </w:pPr>
+      <w:proofErr w:type="gramStart"/>
+      <w:r>
+        <w:t>According to</w:t>
+      </w:r>
+      <w:proofErr w:type="gramEnd"/>
+      <w:r>
+        <w:t xml:space="preserve"> </w:t>
+      </w:r>
+      <w:r>
+        <w:t>Follett</w:t>
+      </w:r>
+      <w:r>
+        <w:t>, people</w:t>
+      </w:r>
+      <w:r>
+        <w:t xml:space="preserve"> respond to an interpretation of what someone else is doing.</w:t>
+      </w:r>
+    </w:p>
+    <w:p>
+      <w:pPr>
+        <w:pStyle w:val="ListParagraph"/>
+        <w:numPr>
+          <w:ilvl w:val="1"/>
+          <w:numId w:val="12"/>
+        </w:numPr>
+      </w:pPr>
+      <w:r>
+        <w:t>“</w:t>
+      </w:r>
+      <w:r>
+        <w:t>I</w:t>
+      </w:r>
+      <w:r>
+        <w:t>”</w:t>
+      </w:r>
+      <w:r>
+        <w:t xml:space="preserve"> is the active part of self.</w:t>
+      </w:r>
+    </w:p>
+    <w:p>
+      <w:pPr>
+        <w:pStyle w:val="ListParagraph"/>
+        <w:numPr>
+          <w:ilvl w:val="1"/>
+          <w:numId w:val="12"/>
+        </w:numPr>
+      </w:pPr>
+      <w:r>
+        <w:t>“</w:t>
+      </w:r>
+      <w:r>
+        <w:t>Me</w:t>
+      </w:r>
+      <w:r>
+        <w:t>”</w:t>
+      </w:r>
+      <w:r>
+        <w:t xml:space="preserve"> is the social part of self.</w:t>
+      </w:r>
+    </w:p>
+    <w:p>
+      <w:pPr>
+        <w:pStyle w:val="ListParagraph"/>
+        <w:numPr>
+          <w:ilvl w:val="0"/>
+          <w:numId w:val="12"/>
+        </w:numPr>
+      </w:pPr>
+      <w:r>
+        <w:t>The nature of o</w:t>
+      </w:r>
+      <w:r>
+        <w:t>rganization and management is contingent on the facts on the ground.</w:t>
+      </w:r>
+    </w:p>
     <w:p/>
     <w:p>
+      <w:r>
+        <w:t>Understanding culture</w:t>
+      </w:r>
+    </w:p>
+    <w:p>
       <w:pPr>
         <w:pStyle w:val="ListParagraph"/>
         <w:numPr>
@@ -1714,7 +1859,7 @@
         </w:numPr>
       </w:pPr>
       <w:r>
-        <w:t>Organization form is contingent on the environmental requirements.</w:t>
+        <w:t>Third places versus commons</w:t>
       </w:r>
     </w:p>
     <w:p>
@@ -1726,19 +1871,19 @@
         </w:numPr>
       </w:pPr>
       <w:r>
-        <w:t>Team vs. machine depends on environment.</w:t>
-      </w:r>
-    </w:p>
-    <w:p>
-      <w:pPr>
-        <w:pStyle w:val="ListParagraph"/>
-        <w:numPr>
-          <w:ilvl w:val="0"/>
+        <w:t>Third places focus on sharing, connecting, and ideas.</w:t>
+      </w:r>
+    </w:p>
+    <w:p>
+      <w:pPr>
+        <w:pStyle w:val="ListParagraph"/>
+        <w:numPr>
+          <w:ilvl w:val="1"/>
           <w:numId w:val="12"/>
         </w:numPr>
       </w:pPr>
       <w:r>
-        <w:t>Interactionism</w:t>
+        <w:t>Commons focus on action and effectuating change.</w:t>
       </w:r>
     </w:p>
     <w:p>
@@ -1750,36 +1895,22 @@
         </w:numPr>
       </w:pPr>
       <w:r>
-        <w:t>People react to an inte</w:t>
-      </w:r>
-      <w:r>
-        <w:t>rpretation of reality, not to reality itself.</w:t>
-      </w:r>
-    </w:p>
-    <w:p>
-      <w:pPr>
-        <w:pStyle w:val="ListParagraph"/>
-        <w:numPr>
-          <w:ilvl w:val="1"/>
+        <w:t>Size is required to manifest</w:t>
+      </w:r>
+      <w:r>
+        <w:t xml:space="preserve"> political power.</w:t>
+      </w:r>
+    </w:p>
+    <w:p>
+      <w:pPr>
+        <w:pStyle w:val="ListParagraph"/>
+        <w:numPr>
+          <w:ilvl w:val="0"/>
           <w:numId w:val="12"/>
         </w:numPr>
       </w:pPr>
-      <w:proofErr w:type="gramStart"/>
-      <w:r>
-        <w:t>According to</w:t>
-      </w:r>
-      <w:proofErr w:type="gramEnd"/>
-      <w:r>
-        <w:t xml:space="preserve"> </w:t>
-      </w:r>
-      <w:r>
-        <w:t>Follett</w:t>
-      </w:r>
-      <w:r>
-        <w:t>, people</w:t>
-      </w:r>
-      <w:r>
-        <w:t xml:space="preserve"> respond to an interpretation of what someone else is doing.</w:t>
+      <w:r>
+        <w:t>Culture</w:t>
       </w:r>
     </w:p>
     <w:p>
@@ -1791,16 +1922,10 @@
         </w:numPr>
       </w:pPr>
       <w:r>
-        <w:t>“</w:t>
-      </w:r>
-      <w:r>
-        <w:t>I</w:t>
-      </w:r>
-      <w:r>
-        <w:t>”</w:t>
-      </w:r>
-      <w:r>
-        <w:t xml:space="preserve"> is the active part of self.</w:t>
+        <w:t>Physical artifact</w:t>
+      </w:r>
+      <w:r>
+        <w:t>s (i.e., external)</w:t>
       </w:r>
     </w:p>
     <w:p>
@@ -1812,16 +1937,10 @@
         </w:numPr>
       </w:pPr>
       <w:r>
-        <w:t>“</w:t>
-      </w:r>
-      <w:r>
-        <w:t>Me</w:t>
-      </w:r>
-      <w:r>
-        <w:t>”</w:t>
-      </w:r>
-      <w:r>
-        <w:t xml:space="preserve"> is the social part of self.</w:t>
+        <w:t>A way of thinking about or believing</w:t>
+      </w:r>
+      <w:r>
+        <w:t xml:space="preserve"> (i.e., internal)</w:t>
       </w:r>
     </w:p>
     <w:p>
@@ -1833,10 +1952,13 @@
         </w:numPr>
       </w:pPr>
       <w:r>
-        <w:t>The nature of o</w:t>
-      </w:r>
-      <w:r>
-        <w:t>rganization and management is contingent on the facts on the ground.</w:t>
+        <w:t>Organizat</w:t>
+      </w:r>
+      <w:r>
+        <w:t>ions respond to the world through the filter of</w:t>
+      </w:r>
+      <w:r>
+        <w:t xml:space="preserve"> culture.</w:t>
       </w:r>
     </w:p>
     <w:p>
@@ -1848,7 +1970,7 @@
         </w:numPr>
       </w:pPr>
       <w:r>
-        <w:t>Third places versus commons</w:t>
+        <w:t>Deal &amp; Kennedy culture typology</w:t>
       </w:r>
     </w:p>
     <w:p>
@@ -1860,7 +1982,16 @@
         </w:numPr>
       </w:pPr>
       <w:r>
-        <w:t>Third places focus on sharing, connecting, and ideas.</w:t>
+        <w:t xml:space="preserve">Feedback from the environment (i.e., knowing whether an </w:t>
+      </w:r>
+      <w:r>
+        <w:t>action work</w:t>
+      </w:r>
+      <w:r>
+        <w:t>ed as intended)</w:t>
+      </w:r>
+      <w:r>
+        <w:t>.</w:t>
       </w:r>
     </w:p>
     <w:p>
@@ -1872,138 +2003,29 @@
         </w:numPr>
       </w:pPr>
       <w:r>
-        <w:t>Commons focus on action and effectuating change.</w:t>
-      </w:r>
-    </w:p>
-    <w:p>
-      <w:pPr>
-        <w:pStyle w:val="ListParagraph"/>
-        <w:numPr>
-          <w:ilvl w:val="1"/>
-          <w:numId w:val="12"/>
-        </w:numPr>
-      </w:pPr>
-      <w:r>
-        <w:t>Size is required to manifest</w:t>
-      </w:r>
-      <w:r>
-        <w:t xml:space="preserve"> political power.</w:t>
-      </w:r>
-    </w:p>
-    <w:p>
-      <w:pPr>
-        <w:pStyle w:val="ListParagraph"/>
-        <w:numPr>
-          <w:ilvl w:val="0"/>
-          <w:numId w:val="12"/>
-        </w:numPr>
-      </w:pPr>
-      <w:r>
-        <w:t>Culture</w:t>
-      </w:r>
-    </w:p>
-    <w:p>
-      <w:pPr>
-        <w:pStyle w:val="ListParagraph"/>
-        <w:numPr>
-          <w:ilvl w:val="1"/>
-          <w:numId w:val="12"/>
-        </w:numPr>
-      </w:pPr>
-      <w:r>
-        <w:t>Physical artifact</w:t>
-      </w:r>
-      <w:r>
-        <w:t>s (i.e., external)</w:t>
-      </w:r>
-    </w:p>
-    <w:p>
-      <w:pPr>
-        <w:pStyle w:val="ListParagraph"/>
-        <w:numPr>
-          <w:ilvl w:val="1"/>
-          <w:numId w:val="12"/>
-        </w:numPr>
-      </w:pPr>
-      <w:r>
-        <w:t>A way of thinking about or believing</w:t>
-      </w:r>
-      <w:r>
-        <w:t xml:space="preserve"> (i.e., internal)</w:t>
-      </w:r>
-    </w:p>
-    <w:p>
-      <w:pPr>
-        <w:pStyle w:val="ListParagraph"/>
-        <w:numPr>
-          <w:ilvl w:val="0"/>
-          <w:numId w:val="12"/>
-        </w:numPr>
-      </w:pPr>
-      <w:r>
-        <w:t>Organizat</w:t>
-      </w:r>
-      <w:r>
-        <w:t>ions respond to the world through the filter of</w:t>
-      </w:r>
-      <w:r>
-        <w:t xml:space="preserve"> culture.</w:t>
-      </w:r>
-    </w:p>
-    <w:p>
-      <w:pPr>
-        <w:pStyle w:val="ListParagraph"/>
-        <w:numPr>
-          <w:ilvl w:val="0"/>
-          <w:numId w:val="12"/>
-        </w:numPr>
-      </w:pPr>
-      <w:r>
-        <w:t>Deal &amp; Kennedy culture typology</w:t>
-      </w:r>
-    </w:p>
-    <w:p>
-      <w:pPr>
-        <w:pStyle w:val="ListParagraph"/>
-        <w:numPr>
-          <w:ilvl w:val="1"/>
-          <w:numId w:val="12"/>
-        </w:numPr>
-      </w:pPr>
-      <w:r>
-        <w:t xml:space="preserve">Feedback from the environment (i.e., knowing whether an </w:t>
-      </w:r>
-      <w:r>
-        <w:t>action work</w:t>
-      </w:r>
-      <w:r>
-        <w:t>ed as intended)</w:t>
-      </w:r>
-      <w:r>
-        <w:t>.</w:t>
-      </w:r>
-    </w:p>
-    <w:p>
-      <w:pPr>
-        <w:pStyle w:val="ListParagraph"/>
-        <w:numPr>
-          <w:ilvl w:val="1"/>
-          <w:numId w:val="12"/>
-        </w:numPr>
-      </w:pPr>
-      <w:r>
         <w:t xml:space="preserve">Risk is a </w:t>
       </w:r>
       <w:r>
         <w:t>threat to the existence of the organization.</w:t>
       </w:r>
+    </w:p>
+    <w:p>
+      <w:pPr>
+        <w:sectPr>
+          <w:headerReference w:type="default" r:id="rId10"/>
+          <w:pgSz w:w="12240" w:h="15840"/>
+          <w:pgMar w:top="1440" w:right="1440" w:bottom="1440" w:left="1440" w:header="720" w:footer="720" w:gutter="0"/>
+          <w:pgNumType w:start="1"/>
+          <w:cols w:space="720"/>
+          <w:docGrid w:linePitch="360"/>
+        </w:sectPr>
+      </w:pPr>
     </w:p>
     <w:p>
       <w:bookmarkStart w:id="0" w:name="_GoBack"/>
       <w:bookmarkEnd w:id="0"/>
     </w:p>
     <w:sectPr>
-      <w:headerReference w:type="default" r:id="rId10"/>
       <w:pgSz w:w="12240" w:h="15840"/>
       <w:pgMar w:top="1440" w:right="1440" w:bottom="1440" w:left="1440" w:header="720" w:footer="720" w:gutter="0"/>
       <w:pgNumType w:start="1"/>
@@ -2135,7 +2157,7 @@
         <w:bCs/>
         <w:noProof/>
       </w:rPr>
-      <w:t>7</w:t>
+      <w:t>8</w:t>
     </w:r>
     <w:r>
       <w:rPr>
@@ -2364,7 +2386,10 @@
       <w:pStyle w:val="Header"/>
     </w:pPr>
     <w:r>
-      <w:t xml:space="preserve">Notes from class on March 23, 2020 | Page </w:t>
+      <w:t>Notes from class on March 30</w:t>
+    </w:r>
+    <w:r>
+      <w:t xml:space="preserve">, 2020 | Page </w:t>
     </w:r>
     <w:r>
       <w:rPr>

</xml_diff>